<commit_message>
Chapter 4 mention removed
</commit_message>
<xml_diff>
--- a/cloud-architecture/oracle-apps-hyperion-siebel-gbu/siebel/siebel-solution-definition/files/Siebel-Solution-Definition.docx
+++ b/cloud-architecture/oracle-apps-hyperion-siebel-gbu/siebel/siebel-solution-definition/files/Siebel-Solution-Definition.docx
@@ -4818,30 +4818,14 @@
     </w:p>
     <w:p>
       <w:pPr>
-        <w:pStyle w:val="Compact"/>
-        <w:numPr>
-          <w:ilvl w:val="0"/>
-          <w:numId w:val="33"/>
-        </w:numPr>
-      </w:pPr>
-      <w:r>
-        <w:rPr>
-          <w:i/>
-          <w:iCs/>
-        </w:rPr>
-        <w:t>Chapter 4: Implementer</w:t>
-      </w:r>
-    </w:p>
-    <w:p>
-      <w:pPr>
         <w:pStyle w:val="Heading1"/>
       </w:pPr>
-      <w:bookmarkStart w:id="0" w:name="document-control"/>
-      <w:bookmarkStart w:id="1" w:name="_Toc145323605"/>
+      <w:bookmarkStart w:id="0" w:name="_Toc145323605"/>
+      <w:bookmarkStart w:id="1" w:name="document-control"/>
       <w:r>
         <w:t>Document Control</w:t>
       </w:r>
-      <w:bookmarkEnd w:id="1"/>
+      <w:bookmarkEnd w:id="0"/>
     </w:p>
     <w:p>
       <w:pPr>
@@ -4871,12 +4855,12 @@
       <w:pPr>
         <w:pStyle w:val="Heading2"/>
       </w:pPr>
-      <w:bookmarkStart w:id="2" w:name="version-control"/>
-      <w:bookmarkStart w:id="3" w:name="_Toc145323606"/>
+      <w:bookmarkStart w:id="2" w:name="_Toc145323606"/>
+      <w:bookmarkStart w:id="3" w:name="version-control"/>
       <w:r>
         <w:t>Version Control</w:t>
       </w:r>
-      <w:bookmarkEnd w:id="3"/>
+      <w:bookmarkEnd w:id="2"/>
     </w:p>
     <w:p>
       <w:pPr>
@@ -5097,13 +5081,13 @@
       <w:pPr>
         <w:pStyle w:val="Heading2"/>
       </w:pPr>
-      <w:bookmarkStart w:id="4" w:name="team"/>
-      <w:bookmarkStart w:id="5" w:name="_Toc145323607"/>
-      <w:bookmarkEnd w:id="2"/>
+      <w:bookmarkStart w:id="4" w:name="_Toc145323607"/>
+      <w:bookmarkStart w:id="5" w:name="team"/>
+      <w:bookmarkEnd w:id="3"/>
       <w:r>
         <w:t>Team</w:t>
       </w:r>
-      <w:bookmarkEnd w:id="5"/>
+      <w:bookmarkEnd w:id="4"/>
     </w:p>
     <w:p>
       <w:pPr>
@@ -5324,13 +5308,13 @@
       <w:pPr>
         <w:pStyle w:val="Heading2"/>
       </w:pPr>
-      <w:bookmarkStart w:id="6" w:name="document-purpose"/>
-      <w:bookmarkStart w:id="7" w:name="_Toc145323608"/>
-      <w:bookmarkEnd w:id="4"/>
+      <w:bookmarkStart w:id="6" w:name="_Toc145323608"/>
+      <w:bookmarkStart w:id="7" w:name="document-purpose"/>
+      <w:bookmarkEnd w:id="5"/>
       <w:r>
         <w:t>Document Purpose</w:t>
       </w:r>
-      <w:bookmarkEnd w:id="7"/>
+      <w:bookmarkEnd w:id="6"/>
     </w:p>
     <w:p>
       <w:pPr>
@@ -5381,7 +5365,6 @@
         <w:pStyle w:val="BodyText"/>
       </w:pPr>
       <w:r>
-        <w:lastRenderedPageBreak/>
         <w:t xml:space="preserve">The document may refer to a ‘Workload’, which summarizes the full technical solution for a customer (You) during a single engagement. The Workload is described in the chapter </w:t>
       </w:r>
       <w:hyperlink w:anchor="workload-requirements-and-architecture">
@@ -5401,6 +5384,7 @@
         <w:pStyle w:val="BodyText"/>
       </w:pPr>
       <w:r>
+        <w:lastRenderedPageBreak/>
         <w:t>This is a living document, additional sections will be added as the engagement progresses resulting in a final Document to be handed over to the &lt;Service Provider&gt;.</w:t>
       </w:r>
     </w:p>
@@ -5408,14 +5392,14 @@
       <w:pPr>
         <w:pStyle w:val="Heading1"/>
       </w:pPr>
-      <w:bookmarkStart w:id="8" w:name="business-context"/>
-      <w:bookmarkStart w:id="9" w:name="_Toc145323609"/>
-      <w:bookmarkEnd w:id="0"/>
-      <w:bookmarkEnd w:id="6"/>
+      <w:bookmarkStart w:id="8" w:name="_Toc145323609"/>
+      <w:bookmarkStart w:id="9" w:name="business-context"/>
+      <w:bookmarkEnd w:id="1"/>
+      <w:bookmarkEnd w:id="7"/>
       <w:r>
         <w:t>Business Context</w:t>
       </w:r>
-      <w:bookmarkEnd w:id="9"/>
+      <w:bookmarkEnd w:id="8"/>
     </w:p>
     <w:p>
       <w:pPr>
@@ -5465,12 +5449,12 @@
       <w:pPr>
         <w:pStyle w:val="Heading2"/>
       </w:pPr>
-      <w:bookmarkStart w:id="10" w:name="executive-summary"/>
-      <w:bookmarkStart w:id="11" w:name="_Toc145323610"/>
+      <w:bookmarkStart w:id="10" w:name="_Toc145323610"/>
+      <w:bookmarkStart w:id="11" w:name="executive-summary"/>
       <w:r>
         <w:t>Executive Summary</w:t>
       </w:r>
-      <w:bookmarkEnd w:id="11"/>
+      <w:bookmarkEnd w:id="10"/>
     </w:p>
     <w:p>
       <w:pPr>
@@ -5512,13 +5496,13 @@
       <w:pPr>
         <w:pStyle w:val="Heading2"/>
       </w:pPr>
-      <w:bookmarkStart w:id="12" w:name="workload-business-value"/>
-      <w:bookmarkStart w:id="13" w:name="_Toc145323611"/>
-      <w:bookmarkEnd w:id="10"/>
+      <w:bookmarkStart w:id="12" w:name="_Toc145323611"/>
+      <w:bookmarkStart w:id="13" w:name="workload-business-value"/>
+      <w:bookmarkEnd w:id="11"/>
       <w:r>
         <w:t>Workload Business Value</w:t>
       </w:r>
-      <w:bookmarkEnd w:id="13"/>
+      <w:bookmarkEnd w:id="12"/>
     </w:p>
     <w:p>
       <w:pPr>
@@ -5615,7 +5599,6 @@
         </w:numPr>
       </w:pPr>
       <w:r>
-        <w:lastRenderedPageBreak/>
         <w:t>Resolution of performance issues on existing on-premise deployment.</w:t>
       </w:r>
     </w:p>
@@ -5640,6 +5623,7 @@
         </w:numPr>
       </w:pPr>
       <w:r>
+        <w:lastRenderedPageBreak/>
         <w:t>Potential cost savings in moving to the Oracle Cloud.</w:t>
       </w:r>
     </w:p>
@@ -5778,25 +5762,25 @@
       <w:pPr>
         <w:pStyle w:val="Heading1"/>
       </w:pPr>
-      <w:bookmarkStart w:id="14" w:name="workload-requirements-and-architecture"/>
-      <w:bookmarkStart w:id="15" w:name="_Toc145323612"/>
-      <w:bookmarkEnd w:id="8"/>
-      <w:bookmarkEnd w:id="12"/>
+      <w:bookmarkStart w:id="14" w:name="_Toc145323612"/>
+      <w:bookmarkStart w:id="15" w:name="workload-requirements-and-architecture"/>
+      <w:bookmarkEnd w:id="9"/>
+      <w:bookmarkEnd w:id="13"/>
       <w:r>
         <w:t>Workload Requirements and Architecture</w:t>
       </w:r>
-      <w:bookmarkEnd w:id="15"/>
+      <w:bookmarkEnd w:id="14"/>
     </w:p>
     <w:p>
       <w:pPr>
         <w:pStyle w:val="Heading2"/>
       </w:pPr>
-      <w:bookmarkStart w:id="16" w:name="overview"/>
-      <w:bookmarkStart w:id="17" w:name="_Toc145323613"/>
+      <w:bookmarkStart w:id="16" w:name="_Toc145323613"/>
+      <w:bookmarkStart w:id="17" w:name="overview"/>
       <w:r>
         <w:t>Overview</w:t>
       </w:r>
-      <w:bookmarkEnd w:id="17"/>
+      <w:bookmarkEnd w:id="16"/>
     </w:p>
     <w:p>
       <w:pPr>
@@ -5905,13 +5889,13 @@
       <w:pPr>
         <w:pStyle w:val="Heading2"/>
       </w:pPr>
-      <w:bookmarkStart w:id="18" w:name="non-functional-requirements"/>
-      <w:bookmarkStart w:id="19" w:name="_Toc145323614"/>
-      <w:bookmarkEnd w:id="16"/>
+      <w:bookmarkStart w:id="18" w:name="_Toc145323614"/>
+      <w:bookmarkStart w:id="19" w:name="non-functional-requirements"/>
+      <w:bookmarkEnd w:id="17"/>
       <w:r>
         <w:t>Non-Functional Requirements</w:t>
       </w:r>
-      <w:bookmarkEnd w:id="19"/>
+      <w:bookmarkEnd w:id="18"/>
     </w:p>
     <w:p>
       <w:pPr>
@@ -5954,12 +5938,12 @@
       <w:pPr>
         <w:pStyle w:val="Heading3"/>
       </w:pPr>
-      <w:bookmarkStart w:id="20" w:name="regulations-and-compliances-requirements"/>
-      <w:bookmarkStart w:id="21" w:name="_Toc145323615"/>
+      <w:bookmarkStart w:id="20" w:name="_Toc145323615"/>
+      <w:bookmarkStart w:id="21" w:name="regulations-and-compliances-requirements"/>
       <w:r>
         <w:t>Regulations and Compliances Requirements</w:t>
       </w:r>
-      <w:bookmarkEnd w:id="21"/>
+      <w:bookmarkEnd w:id="20"/>
     </w:p>
     <w:p>
       <w:pPr>
@@ -6052,13 +6036,13 @@
       <w:pPr>
         <w:pStyle w:val="Heading3"/>
       </w:pPr>
-      <w:bookmarkStart w:id="22" w:name="environments"/>
-      <w:bookmarkStart w:id="23" w:name="_Toc145323616"/>
-      <w:bookmarkEnd w:id="20"/>
+      <w:bookmarkStart w:id="22" w:name="_Toc145323616"/>
+      <w:bookmarkStart w:id="23" w:name="environments"/>
+      <w:bookmarkEnd w:id="21"/>
       <w:r>
         <w:t>Environments</w:t>
       </w:r>
-      <w:bookmarkEnd w:id="23"/>
+      <w:bookmarkEnd w:id="22"/>
     </w:p>
     <w:p>
       <w:pPr>
@@ -6385,13 +6369,13 @@
       <w:pPr>
         <w:pStyle w:val="Heading3"/>
       </w:pPr>
-      <w:bookmarkStart w:id="24" w:name="X3cf95b75fde748ed2c07f6696ef6e623b9ca740"/>
-      <w:bookmarkStart w:id="25" w:name="_Toc145323617"/>
-      <w:bookmarkEnd w:id="22"/>
+      <w:bookmarkStart w:id="24" w:name="_Toc145323617"/>
+      <w:bookmarkStart w:id="25" w:name="X3cf95b75fde748ed2c07f6696ef6e623b9ca740"/>
+      <w:bookmarkEnd w:id="23"/>
       <w:r>
         <w:t>High Availability and Disaster Recovery Requirements</w:t>
       </w:r>
-      <w:bookmarkEnd w:id="25"/>
+      <w:bookmarkEnd w:id="24"/>
     </w:p>
     <w:p>
       <w:pPr>
@@ -6526,13 +6510,13 @@
       <w:pPr>
         <w:pStyle w:val="Heading3"/>
       </w:pPr>
-      <w:bookmarkStart w:id="26" w:name="security-requirements"/>
-      <w:bookmarkStart w:id="27" w:name="_Toc145323618"/>
-      <w:bookmarkEnd w:id="24"/>
+      <w:bookmarkStart w:id="26" w:name="_Toc145323618"/>
+      <w:bookmarkStart w:id="27" w:name="security-requirements"/>
+      <w:bookmarkEnd w:id="25"/>
       <w:r>
         <w:t>Security Requirements</w:t>
       </w:r>
-      <w:bookmarkEnd w:id="27"/>
+      <w:bookmarkEnd w:id="26"/>
     </w:p>
     <w:p>
       <w:pPr>
@@ -6626,13 +6610,13 @@
       <w:pPr>
         <w:pStyle w:val="Heading3"/>
       </w:pPr>
-      <w:bookmarkStart w:id="28" w:name="networking-requirements"/>
-      <w:bookmarkStart w:id="29" w:name="_Toc145323619"/>
-      <w:bookmarkEnd w:id="26"/>
+      <w:bookmarkStart w:id="28" w:name="_Toc145323619"/>
+      <w:bookmarkStart w:id="29" w:name="networking-requirements"/>
+      <w:bookmarkEnd w:id="27"/>
       <w:r>
         <w:t>Networking Requirements</w:t>
       </w:r>
-      <w:bookmarkEnd w:id="29"/>
+      <w:bookmarkEnd w:id="28"/>
     </w:p>
     <w:p>
       <w:pPr>
@@ -7077,15 +7061,15 @@
         <w:pStyle w:val="Heading2"/>
         <w:pageBreakBefore/>
       </w:pPr>
-      <w:bookmarkStart w:id="31" w:name="future-state-architecture"/>
-      <w:bookmarkStart w:id="32" w:name="_Toc145323621"/>
-      <w:bookmarkEnd w:id="18"/>
-      <w:bookmarkEnd w:id="28"/>
+      <w:bookmarkStart w:id="31" w:name="_Toc145323621"/>
+      <w:bookmarkStart w:id="32" w:name="future-state-architecture"/>
+      <w:bookmarkEnd w:id="19"/>
+      <w:bookmarkEnd w:id="29"/>
       <w:r>
         <w:lastRenderedPageBreak/>
         <w:t>Future State Architecture</w:t>
       </w:r>
-      <w:bookmarkEnd w:id="32"/>
+      <w:bookmarkEnd w:id="31"/>
     </w:p>
     <w:p>
       <w:pPr>
@@ -7194,12 +7178,12 @@
       <w:pPr>
         <w:pStyle w:val="Heading3"/>
       </w:pPr>
-      <w:bookmarkStart w:id="33" w:name="mandatory-security-best-practices"/>
-      <w:bookmarkStart w:id="34" w:name="_Toc145323622"/>
+      <w:bookmarkStart w:id="33" w:name="_Toc145323622"/>
+      <w:bookmarkStart w:id="34" w:name="mandatory-security-best-practices"/>
       <w:r>
         <w:t>Mandatory Security Best Practices</w:t>
       </w:r>
-      <w:bookmarkEnd w:id="34"/>
+      <w:bookmarkEnd w:id="33"/>
     </w:p>
     <w:p>
       <w:pPr>
@@ -7905,14 +7889,14 @@
       <w:pPr>
         <w:pStyle w:val="Heading3"/>
       </w:pPr>
-      <w:bookmarkStart w:id="35" w:name="oci-secure-landing-zone-architecture"/>
-      <w:bookmarkStart w:id="36" w:name="_Toc145323623"/>
-      <w:bookmarkEnd w:id="33"/>
+      <w:bookmarkStart w:id="35" w:name="_Toc145323623"/>
+      <w:bookmarkStart w:id="36" w:name="oci-secure-landing-zone-architecture"/>
+      <w:bookmarkEnd w:id="34"/>
       <w:r>
         <w:lastRenderedPageBreak/>
         <w:t>OCI Secure Landing Zone Architecture</w:t>
       </w:r>
-      <w:bookmarkEnd w:id="36"/>
+      <w:bookmarkEnd w:id="35"/>
     </w:p>
     <w:p>
       <w:pPr>
@@ -10749,16 +10733,16 @@
         <w:pageBreakBefore/>
         <w:ind w:left="3067" w:hanging="3067"/>
       </w:pPr>
-      <w:bookmarkStart w:id="49" w:name="physical-architecture"/>
-      <w:bookmarkStart w:id="50" w:name="_Toc145323624"/>
-      <w:bookmarkEnd w:id="35"/>
+      <w:bookmarkStart w:id="49" w:name="_Toc145323624"/>
+      <w:bookmarkStart w:id="50" w:name="physical-architecture"/>
+      <w:bookmarkEnd w:id="36"/>
       <w:bookmarkEnd w:id="38"/>
       <w:bookmarkEnd w:id="48"/>
       <w:r>
         <w:lastRenderedPageBreak/>
         <w:t>Physical Architecture</w:t>
       </w:r>
-      <w:bookmarkEnd w:id="50"/>
+      <w:bookmarkEnd w:id="49"/>
     </w:p>
     <w:p>
       <w:pPr>
@@ -11303,14 +11287,14 @@
       <w:pPr>
         <w:pStyle w:val="Heading2"/>
       </w:pPr>
-      <w:bookmarkStart w:id="51" w:name="solution-considerations"/>
-      <w:bookmarkStart w:id="52" w:name="_Toc145323625"/>
-      <w:bookmarkEnd w:id="31"/>
-      <w:bookmarkEnd w:id="49"/>
+      <w:bookmarkStart w:id="51" w:name="_Toc145323625"/>
+      <w:bookmarkStart w:id="52" w:name="solution-considerations"/>
+      <w:bookmarkEnd w:id="32"/>
+      <w:bookmarkEnd w:id="50"/>
       <w:r>
         <w:t>Solution Considerations</w:t>
       </w:r>
-      <w:bookmarkEnd w:id="52"/>
+      <w:bookmarkEnd w:id="51"/>
     </w:p>
     <w:p>
       <w:pPr>
@@ -11340,12 +11324,12 @@
       <w:pPr>
         <w:pStyle w:val="Heading3"/>
       </w:pPr>
-      <w:bookmarkStart w:id="53" w:name="high-availability-and-disaster-recovery"/>
-      <w:bookmarkStart w:id="54" w:name="_Toc145323626"/>
+      <w:bookmarkStart w:id="53" w:name="_Toc145323626"/>
+      <w:bookmarkStart w:id="54" w:name="high-availability-and-disaster-recovery"/>
       <w:r>
         <w:t>High Availability and Disaster Recovery</w:t>
       </w:r>
-      <w:bookmarkEnd w:id="54"/>
+      <w:bookmarkEnd w:id="53"/>
     </w:p>
     <w:p>
       <w:pPr>
@@ -11380,13 +11364,13 @@
       <w:pPr>
         <w:pStyle w:val="Heading3"/>
       </w:pPr>
-      <w:bookmarkStart w:id="55" w:name="security"/>
-      <w:bookmarkStart w:id="56" w:name="_Toc145323627"/>
-      <w:bookmarkEnd w:id="53"/>
+      <w:bookmarkStart w:id="55" w:name="_Toc145323627"/>
+      <w:bookmarkStart w:id="56" w:name="security"/>
+      <w:bookmarkEnd w:id="54"/>
       <w:r>
         <w:t>Security</w:t>
       </w:r>
-      <w:bookmarkEnd w:id="56"/>
+      <w:bookmarkEnd w:id="55"/>
     </w:p>
     <w:p>
       <w:pPr>
@@ -11447,13 +11431,13 @@
       <w:pPr>
         <w:pStyle w:val="Heading3"/>
       </w:pPr>
-      <w:bookmarkStart w:id="57" w:name="networking"/>
-      <w:bookmarkStart w:id="58" w:name="_Toc145323628"/>
-      <w:bookmarkEnd w:id="55"/>
+      <w:bookmarkStart w:id="57" w:name="_Toc145323628"/>
+      <w:bookmarkStart w:id="58" w:name="networking"/>
+      <w:bookmarkEnd w:id="56"/>
       <w:r>
         <w:t>Networking</w:t>
       </w:r>
-      <w:bookmarkEnd w:id="58"/>
+      <w:bookmarkEnd w:id="57"/>
     </w:p>
     <w:p>
       <w:pPr>
@@ -11501,15 +11485,15 @@
         <w:pStyle w:val="Heading2"/>
         <w:pageBreakBefore/>
       </w:pPr>
-      <w:bookmarkStart w:id="59" w:name="sizing-and-bill-of-materials"/>
-      <w:bookmarkStart w:id="60" w:name="_Toc145323629"/>
-      <w:bookmarkEnd w:id="51"/>
-      <w:bookmarkEnd w:id="57"/>
+      <w:bookmarkStart w:id="59" w:name="_Toc145323629"/>
+      <w:bookmarkStart w:id="60" w:name="sizing-and-bill-of-materials"/>
+      <w:bookmarkEnd w:id="52"/>
+      <w:bookmarkEnd w:id="58"/>
       <w:r>
         <w:lastRenderedPageBreak/>
         <w:t>Sizing and Bill of Materials</w:t>
       </w:r>
-      <w:bookmarkEnd w:id="60"/>
+      <w:bookmarkEnd w:id="59"/>
     </w:p>
     <w:p>
       <w:pPr>
@@ -13161,41 +13145,41 @@
       <w:pPr>
         <w:pStyle w:val="Heading1"/>
       </w:pPr>
-      <w:bookmarkStart w:id="62" w:name="annex"/>
-      <w:bookmarkStart w:id="63" w:name="_Toc145323631"/>
-      <w:bookmarkEnd w:id="14"/>
-      <w:bookmarkEnd w:id="59"/>
+      <w:bookmarkStart w:id="62" w:name="_Toc145323631"/>
+      <w:bookmarkStart w:id="63" w:name="annex"/>
+      <w:bookmarkEnd w:id="15"/>
+      <w:bookmarkEnd w:id="60"/>
       <w:r>
         <w:lastRenderedPageBreak/>
         <w:t>Annex</w:t>
       </w:r>
-      <w:bookmarkEnd w:id="63"/>
+      <w:bookmarkEnd w:id="62"/>
     </w:p>
     <w:p>
       <w:pPr>
         <w:pStyle w:val="Heading2"/>
       </w:pPr>
       <w:bookmarkStart w:id="64" w:name="_Toc144980516"/>
-      <w:bookmarkStart w:id="65" w:name="security-guidelines"/>
-      <w:bookmarkStart w:id="66" w:name="_Toc145323632"/>
+      <w:bookmarkStart w:id="65" w:name="_Toc145323632"/>
+      <w:bookmarkStart w:id="66" w:name="security-guidelines"/>
       <w:r>
         <w:t>Security Guidelines</w:t>
       </w:r>
       <w:bookmarkEnd w:id="64"/>
-      <w:bookmarkEnd w:id="66"/>
+      <w:bookmarkEnd w:id="65"/>
     </w:p>
     <w:p>
       <w:pPr>
         <w:pStyle w:val="Heading3"/>
       </w:pPr>
       <w:bookmarkStart w:id="67" w:name="_Toc144980517"/>
-      <w:bookmarkStart w:id="68" w:name="oracle-security-identity-and-compliance"/>
-      <w:bookmarkStart w:id="69" w:name="_Toc145323633"/>
+      <w:bookmarkStart w:id="68" w:name="_Toc145323633"/>
+      <w:bookmarkStart w:id="69" w:name="oracle-security-identity-and-compliance"/>
       <w:r>
         <w:t>Oracle Security, Identity, and Compliance</w:t>
       </w:r>
       <w:bookmarkEnd w:id="67"/>
-      <w:bookmarkEnd w:id="69"/>
+      <w:bookmarkEnd w:id="68"/>
     </w:p>
     <w:p>
       <w:pPr>
@@ -13331,38 +13315,38 @@
         <w:pStyle w:val="Heading3"/>
       </w:pPr>
       <w:bookmarkStart w:id="71" w:name="_Toc144980518"/>
-      <w:bookmarkStart w:id="72" w:name="compliance-and-regulations"/>
-      <w:bookmarkStart w:id="73" w:name="_Toc145323634"/>
-      <w:bookmarkEnd w:id="68"/>
+      <w:bookmarkStart w:id="72" w:name="_Toc145323634"/>
+      <w:bookmarkStart w:id="73" w:name="compliance-and-regulations"/>
+      <w:bookmarkEnd w:id="69"/>
       <w:bookmarkEnd w:id="70"/>
       <w:r>
         <w:t>Compliance and Regulations</w:t>
       </w:r>
       <w:bookmarkEnd w:id="71"/>
+      <w:bookmarkEnd w:id="72"/>
+    </w:p>
+    <w:p>
+      <w:pPr>
+        <w:pStyle w:val="FirstParagraph"/>
+      </w:pPr>
+      <w:r>
+        <w:t>Cloud computing is fundamentally different from traditionally on-premises computing. In the traditional model, organizations are typically in full control of their technology infrastructure located on-premises (e.g., physical control of the hardware, and full control over the technology stack in production). In the cloud, organizations leverage resources and practices that are under the control of the cloud service provider, while still retaining some control and responsibility over other components of their IT solution. As a result, managing security and privacy in the cloud is often a shared responsibility between the cloud customer and the cloud service provider. The distribution of responsibilities between the cloud service provider and the customer also varies based on the nature of the cloud service (IaaS, PaaS, SaaS).</w:t>
+      </w:r>
+    </w:p>
+    <w:p>
+      <w:pPr>
+        <w:pStyle w:val="Heading2"/>
+      </w:pPr>
+      <w:bookmarkStart w:id="74" w:name="_Toc144980519"/>
+      <w:bookmarkStart w:id="75" w:name="_Toc145323635"/>
+      <w:bookmarkStart w:id="76" w:name="additional-resources"/>
+      <w:bookmarkEnd w:id="66"/>
       <w:bookmarkEnd w:id="73"/>
-    </w:p>
-    <w:p>
-      <w:pPr>
-        <w:pStyle w:val="FirstParagraph"/>
-      </w:pPr>
-      <w:r>
-        <w:t>Cloud computing is fundamentally different from traditionally on-premises computing. In the traditional model, organizations are typically in full control of their technology infrastructure located on-premises (e.g., physical control of the hardware, and full control over the technology stack in production). In the cloud, organizations leverage resources and practices that are under the control of the cloud service provider, while still retaining some control and responsibility over other components of their IT solution. As a result, managing security and privacy in the cloud is often a shared responsibility between the cloud customer and the cloud service provider. The distribution of responsibilities between the cloud service provider and the customer also varies based on the nature of the cloud service (IaaS, PaaS, SaaS).</w:t>
-      </w:r>
-    </w:p>
-    <w:p>
-      <w:pPr>
-        <w:pStyle w:val="Heading2"/>
-      </w:pPr>
-      <w:bookmarkStart w:id="74" w:name="_Toc144980519"/>
-      <w:bookmarkStart w:id="75" w:name="additional-resources"/>
-      <w:bookmarkStart w:id="76" w:name="_Toc145323635"/>
-      <w:bookmarkEnd w:id="65"/>
-      <w:bookmarkEnd w:id="72"/>
       <w:r>
         <w:t>Additional Resources</w:t>
       </w:r>
       <w:bookmarkEnd w:id="74"/>
-      <w:bookmarkEnd w:id="76"/>
+      <w:bookmarkEnd w:id="75"/>
     </w:p>
     <w:p>
       <w:pPr>
@@ -13517,14 +13501,14 @@
         <w:pStyle w:val="Heading2"/>
       </w:pPr>
       <w:bookmarkStart w:id="77" w:name="_Toc144980520"/>
-      <w:bookmarkStart w:id="78" w:name="networking-requirement-considerations"/>
-      <w:bookmarkStart w:id="79" w:name="_Toc145323636"/>
-      <w:bookmarkEnd w:id="75"/>
+      <w:bookmarkStart w:id="78" w:name="_Toc145323636"/>
+      <w:bookmarkStart w:id="79" w:name="networking-requirement-considerations"/>
+      <w:bookmarkEnd w:id="76"/>
       <w:r>
         <w:t>Networking Requirement Considerations</w:t>
       </w:r>
       <w:bookmarkEnd w:id="77"/>
-      <w:bookmarkEnd w:id="79"/>
+      <w:bookmarkEnd w:id="78"/>
     </w:p>
     <w:p>
       <w:pPr>
@@ -13539,14 +13523,14 @@
         <w:pStyle w:val="Heading3"/>
       </w:pPr>
       <w:bookmarkStart w:id="80" w:name="_Toc144980521"/>
-      <w:bookmarkStart w:id="81" w:name="application-connectivity"/>
-      <w:bookmarkStart w:id="82" w:name="_Toc145323637"/>
+      <w:bookmarkStart w:id="81" w:name="_Toc145323637"/>
+      <w:bookmarkStart w:id="82" w:name="application-connectivity"/>
       <w:r>
         <w:lastRenderedPageBreak/>
         <w:t>Application Connectivity</w:t>
       </w:r>
       <w:bookmarkEnd w:id="80"/>
-      <w:bookmarkEnd w:id="82"/>
+      <w:bookmarkEnd w:id="81"/>
     </w:p>
     <w:p>
       <w:pPr>
@@ -13709,14 +13693,14 @@
         <w:pStyle w:val="Heading3"/>
       </w:pPr>
       <w:bookmarkStart w:id="83" w:name="_Toc144980522"/>
-      <w:bookmarkStart w:id="84" w:name="dr-and-business-continuity"/>
-      <w:bookmarkStart w:id="85" w:name="_Toc145323638"/>
-      <w:bookmarkEnd w:id="81"/>
+      <w:bookmarkStart w:id="84" w:name="_Toc145323638"/>
+      <w:bookmarkStart w:id="85" w:name="dr-and-business-continuity"/>
+      <w:bookmarkEnd w:id="82"/>
       <w:r>
         <w:t>DR and Business Continuity</w:t>
       </w:r>
       <w:bookmarkEnd w:id="83"/>
-      <w:bookmarkEnd w:id="85"/>
+      <w:bookmarkEnd w:id="84"/>
     </w:p>
     <w:p>
       <w:pPr>
@@ -13795,14 +13779,14 @@
         <w:pStyle w:val="Heading3"/>
       </w:pPr>
       <w:bookmarkStart w:id="86" w:name="_Toc144980523"/>
-      <w:bookmarkStart w:id="87" w:name="high-availability-and-scalability"/>
-      <w:bookmarkStart w:id="88" w:name="_Toc145323639"/>
-      <w:bookmarkEnd w:id="84"/>
+      <w:bookmarkStart w:id="87" w:name="_Toc145323639"/>
+      <w:bookmarkStart w:id="88" w:name="high-availability-and-scalability"/>
+      <w:bookmarkEnd w:id="85"/>
       <w:r>
         <w:t>High Availability and Scalability</w:t>
       </w:r>
       <w:bookmarkEnd w:id="86"/>
-      <w:bookmarkEnd w:id="88"/>
+      <w:bookmarkEnd w:id="87"/>
     </w:p>
     <w:p>
       <w:pPr>
@@ -13869,14 +13853,14 @@
         <w:pStyle w:val="Heading3"/>
       </w:pPr>
       <w:bookmarkStart w:id="89" w:name="_Toc144980524"/>
-      <w:bookmarkStart w:id="90" w:name="security-and-access-control"/>
-      <w:bookmarkStart w:id="91" w:name="_Toc145323640"/>
-      <w:bookmarkEnd w:id="87"/>
+      <w:bookmarkStart w:id="90" w:name="_Toc145323640"/>
+      <w:bookmarkStart w:id="91" w:name="security-and-access-control"/>
+      <w:bookmarkEnd w:id="88"/>
       <w:r>
         <w:t>Security and Access Control</w:t>
       </w:r>
       <w:bookmarkEnd w:id="89"/>
-      <w:bookmarkEnd w:id="91"/>
+      <w:bookmarkEnd w:id="90"/>
     </w:p>
     <w:p>
       <w:pPr>
@@ -13907,14 +13891,14 @@
         <w:pStyle w:val="Heading3"/>
       </w:pPr>
       <w:bookmarkStart w:id="92" w:name="_Toc144980525"/>
-      <w:bookmarkStart w:id="93" w:name="monitoring-and-troubleshooting"/>
-      <w:bookmarkStart w:id="94" w:name="_Toc145323641"/>
-      <w:bookmarkEnd w:id="90"/>
+      <w:bookmarkStart w:id="93" w:name="_Toc145323641"/>
+      <w:bookmarkStart w:id="94" w:name="monitoring-and-troubleshooting"/>
+      <w:bookmarkEnd w:id="91"/>
       <w:r>
         <w:t>Monitoring and Troubleshooting</w:t>
       </w:r>
       <w:bookmarkEnd w:id="92"/>
-      <w:bookmarkEnd w:id="94"/>
+      <w:bookmarkEnd w:id="93"/>
     </w:p>
     <w:p>
       <w:pPr>
@@ -13957,29 +13941,29 @@
         <w:pStyle w:val="Heading2"/>
       </w:pPr>
       <w:bookmarkStart w:id="95" w:name="_Toc144980526"/>
-      <w:bookmarkStart w:id="96" w:name="networking-solutions"/>
-      <w:bookmarkStart w:id="97" w:name="_Toc145323642"/>
-      <w:bookmarkEnd w:id="78"/>
-      <w:bookmarkEnd w:id="93"/>
+      <w:bookmarkStart w:id="96" w:name="_Toc145323642"/>
+      <w:bookmarkStart w:id="97" w:name="networking-solutions"/>
+      <w:bookmarkEnd w:id="79"/>
+      <w:bookmarkEnd w:id="94"/>
       <w:r>
         <w:lastRenderedPageBreak/>
         <w:t>Networking Solutions</w:t>
       </w:r>
       <w:bookmarkEnd w:id="95"/>
-      <w:bookmarkEnd w:id="97"/>
+      <w:bookmarkEnd w:id="96"/>
     </w:p>
     <w:p>
       <w:pPr>
         <w:pStyle w:val="Heading3"/>
       </w:pPr>
       <w:bookmarkStart w:id="98" w:name="_Toc144980527"/>
-      <w:bookmarkStart w:id="99" w:name="oci-network-firewall"/>
-      <w:bookmarkStart w:id="100" w:name="_Toc145323643"/>
+      <w:bookmarkStart w:id="99" w:name="_Toc145323643"/>
+      <w:bookmarkStart w:id="100" w:name="oci-network-firewall"/>
       <w:r>
         <w:t>OCI Network Firewall</w:t>
       </w:r>
       <w:bookmarkEnd w:id="98"/>
-      <w:bookmarkEnd w:id="100"/>
+      <w:bookmarkEnd w:id="99"/>
     </w:p>
     <w:p>
       <w:pPr>
@@ -14028,14 +14012,14 @@
         <w:pStyle w:val="Heading3"/>
       </w:pPr>
       <w:bookmarkStart w:id="101" w:name="_Toc144980528"/>
-      <w:bookmarkStart w:id="102" w:name="oci-load-balancer"/>
-      <w:bookmarkStart w:id="103" w:name="_Toc145323644"/>
-      <w:bookmarkEnd w:id="99"/>
+      <w:bookmarkStart w:id="102" w:name="_Toc145323644"/>
+      <w:bookmarkStart w:id="103" w:name="oci-load-balancer"/>
+      <w:bookmarkEnd w:id="100"/>
       <w:r>
         <w:t>OCI Load Balancer</w:t>
       </w:r>
       <w:bookmarkEnd w:id="101"/>
-      <w:bookmarkEnd w:id="103"/>
+      <w:bookmarkEnd w:id="102"/>
     </w:p>
     <w:p>
       <w:pPr>
@@ -14101,14 +14085,14 @@
         <w:pStyle w:val="Heading3"/>
       </w:pPr>
       <w:bookmarkStart w:id="104" w:name="_Toc144980529"/>
-      <w:bookmarkStart w:id="105" w:name="oci-dns-traffic-management"/>
-      <w:bookmarkStart w:id="106" w:name="_Toc145323645"/>
-      <w:bookmarkEnd w:id="102"/>
+      <w:bookmarkStart w:id="105" w:name="_Toc145323645"/>
+      <w:bookmarkStart w:id="106" w:name="oci-dns-traffic-management"/>
+      <w:bookmarkEnd w:id="103"/>
       <w:r>
         <w:t>OCI DNS Traffic Management</w:t>
       </w:r>
       <w:bookmarkEnd w:id="104"/>
-      <w:bookmarkEnd w:id="106"/>
+      <w:bookmarkEnd w:id="105"/>
     </w:p>
     <w:p>
       <w:pPr>
@@ -14157,14 +14141,14 @@
         <w:pStyle w:val="Heading3"/>
       </w:pPr>
       <w:bookmarkStart w:id="107" w:name="_Toc144980530"/>
-      <w:bookmarkStart w:id="108" w:name="oci-waf"/>
-      <w:bookmarkStart w:id="109" w:name="_Toc145323646"/>
-      <w:bookmarkEnd w:id="105"/>
+      <w:bookmarkStart w:id="108" w:name="_Toc145323646"/>
+      <w:bookmarkStart w:id="109" w:name="oci-waf"/>
+      <w:bookmarkEnd w:id="106"/>
       <w:r>
         <w:t>OCI WAF</w:t>
       </w:r>
       <w:bookmarkEnd w:id="107"/>
-      <w:bookmarkEnd w:id="109"/>
+      <w:bookmarkEnd w:id="108"/>
     </w:p>
     <w:p>
       <w:pPr>
@@ -14213,14 +14197,14 @@
         <w:pStyle w:val="Heading3"/>
       </w:pPr>
       <w:bookmarkStart w:id="110" w:name="_Toc144980531"/>
-      <w:bookmarkStart w:id="111" w:name="oci-igw"/>
-      <w:bookmarkStart w:id="112" w:name="_Toc145323647"/>
-      <w:bookmarkEnd w:id="108"/>
+      <w:bookmarkStart w:id="111" w:name="_Toc145323647"/>
+      <w:bookmarkStart w:id="112" w:name="oci-igw"/>
+      <w:bookmarkEnd w:id="109"/>
       <w:r>
         <w:t>OCI IGW</w:t>
       </w:r>
       <w:bookmarkEnd w:id="110"/>
-      <w:bookmarkEnd w:id="112"/>
+      <w:bookmarkEnd w:id="111"/>
     </w:p>
     <w:p>
       <w:pPr>
@@ -14252,14 +14236,14 @@
         <w:pStyle w:val="Heading3"/>
       </w:pPr>
       <w:bookmarkStart w:id="113" w:name="_Toc144980532"/>
-      <w:bookmarkStart w:id="114" w:name="oci-site-to-site-vpn"/>
-      <w:bookmarkStart w:id="115" w:name="_Toc145323648"/>
-      <w:bookmarkEnd w:id="111"/>
+      <w:bookmarkStart w:id="114" w:name="_Toc145323648"/>
+      <w:bookmarkStart w:id="115" w:name="oci-site-to-site-vpn"/>
+      <w:bookmarkEnd w:id="112"/>
       <w:r>
         <w:t>OCI Site-to-Site VPN</w:t>
       </w:r>
       <w:bookmarkEnd w:id="113"/>
-      <w:bookmarkEnd w:id="115"/>
+      <w:bookmarkEnd w:id="114"/>
     </w:p>
     <w:p>
       <w:pPr>
@@ -14308,14 +14292,14 @@
         <w:pStyle w:val="Heading3"/>
       </w:pPr>
       <w:bookmarkStart w:id="116" w:name="_Toc144980533"/>
-      <w:bookmarkStart w:id="117" w:name="oci-fast-connect"/>
-      <w:bookmarkStart w:id="118" w:name="_Toc145323649"/>
-      <w:bookmarkEnd w:id="114"/>
+      <w:bookmarkStart w:id="117" w:name="_Toc145323649"/>
+      <w:bookmarkStart w:id="118" w:name="oci-fast-connect"/>
+      <w:bookmarkEnd w:id="115"/>
       <w:r>
         <w:t>OCI Fast Connect</w:t>
       </w:r>
       <w:bookmarkEnd w:id="116"/>
-      <w:bookmarkEnd w:id="118"/>
+      <w:bookmarkEnd w:id="117"/>
     </w:p>
     <w:p>
       <w:pPr>
@@ -14364,14 +14348,14 @@
         <w:pStyle w:val="Heading3"/>
       </w:pPr>
       <w:bookmarkStart w:id="119" w:name="_Toc144980534"/>
-      <w:bookmarkStart w:id="120" w:name="oci-vtap"/>
-      <w:bookmarkStart w:id="121" w:name="_Toc145323650"/>
-      <w:bookmarkEnd w:id="117"/>
+      <w:bookmarkStart w:id="120" w:name="_Toc145323650"/>
+      <w:bookmarkStart w:id="121" w:name="oci-vtap"/>
+      <w:bookmarkEnd w:id="118"/>
       <w:r>
         <w:t>OCI VTAP</w:t>
       </w:r>
       <w:bookmarkEnd w:id="119"/>
-      <w:bookmarkEnd w:id="121"/>
+      <w:bookmarkEnd w:id="120"/>
     </w:p>
     <w:p>
       <w:pPr>
@@ -14420,14 +14404,14 @@
         <w:pStyle w:val="Heading3"/>
       </w:pPr>
       <w:bookmarkStart w:id="122" w:name="_Toc144980535"/>
-      <w:bookmarkStart w:id="123" w:name="oci-npa"/>
-      <w:bookmarkStart w:id="124" w:name="_Toc145323651"/>
-      <w:bookmarkEnd w:id="120"/>
+      <w:bookmarkStart w:id="123" w:name="_Toc145323651"/>
+      <w:bookmarkStart w:id="124" w:name="oci-npa"/>
+      <w:bookmarkEnd w:id="121"/>
       <w:r>
         <w:t>OCI NPA</w:t>
       </w:r>
       <w:bookmarkEnd w:id="122"/>
-      <w:bookmarkEnd w:id="124"/>
+      <w:bookmarkEnd w:id="123"/>
     </w:p>
     <w:p>
       <w:pPr>
@@ -14459,14 +14443,14 @@
         <w:pStyle w:val="Heading3"/>
       </w:pPr>
       <w:bookmarkStart w:id="125" w:name="_Toc144980536"/>
-      <w:bookmarkStart w:id="126" w:name="oci-drg-connectivity-options"/>
-      <w:bookmarkStart w:id="127" w:name="_Toc145323652"/>
-      <w:bookmarkEnd w:id="123"/>
+      <w:bookmarkStart w:id="126" w:name="_Toc145323652"/>
+      <w:bookmarkStart w:id="127" w:name="oci-drg-connectivity-options"/>
+      <w:bookmarkEnd w:id="124"/>
       <w:r>
         <w:t>OCI DRG (Connectivity Options)</w:t>
       </w:r>
       <w:bookmarkEnd w:id="125"/>
-      <w:bookmarkEnd w:id="127"/>
+      <w:bookmarkEnd w:id="126"/>
     </w:p>
     <w:p>
       <w:pPr>
@@ -14532,14 +14516,14 @@
         <w:pStyle w:val="Heading3"/>
       </w:pPr>
       <w:bookmarkStart w:id="128" w:name="_Toc144980537"/>
-      <w:bookmarkStart w:id="129" w:name="Xcef40224cdf756a30253c1c169389716a0fa4e6"/>
-      <w:bookmarkStart w:id="130" w:name="_Toc145323653"/>
-      <w:bookmarkEnd w:id="126"/>
+      <w:bookmarkStart w:id="129" w:name="_Toc145323653"/>
+      <w:bookmarkStart w:id="130" w:name="Xcef40224cdf756a30253c1c169389716a0fa4e6"/>
+      <w:bookmarkEnd w:id="127"/>
       <w:r>
         <w:t>OCI Oracle Cloud Infrastructure Certificates</w:t>
       </w:r>
       <w:bookmarkEnd w:id="128"/>
-      <w:bookmarkEnd w:id="130"/>
+      <w:bookmarkEnd w:id="129"/>
     </w:p>
     <w:p>
       <w:pPr>
@@ -14571,14 +14555,14 @@
         <w:pStyle w:val="Heading3"/>
       </w:pPr>
       <w:bookmarkStart w:id="131" w:name="_Toc144980538"/>
-      <w:bookmarkStart w:id="132" w:name="oci-monitoring"/>
-      <w:bookmarkStart w:id="133" w:name="_Toc145323654"/>
-      <w:bookmarkEnd w:id="129"/>
+      <w:bookmarkStart w:id="132" w:name="_Toc145323654"/>
+      <w:bookmarkStart w:id="133" w:name="oci-monitoring"/>
+      <w:bookmarkEnd w:id="130"/>
       <w:r>
         <w:t>OCI Monitoring</w:t>
       </w:r>
       <w:bookmarkEnd w:id="131"/>
-      <w:bookmarkEnd w:id="133"/>
+      <w:bookmarkEnd w:id="132"/>
     </w:p>
     <w:p>
       <w:pPr>
@@ -14626,9 +14610,9 @@
           <w:t>Networking Metrics</w:t>
         </w:r>
       </w:hyperlink>
-      <w:bookmarkEnd w:id="62"/>
-      <w:bookmarkEnd w:id="96"/>
-      <w:bookmarkEnd w:id="132"/>
+      <w:bookmarkEnd w:id="63"/>
+      <w:bookmarkEnd w:id="97"/>
+      <w:bookmarkEnd w:id="133"/>
     </w:p>
     <w:sectPr>
       <w:headerReference w:type="default" r:id="rId78"/>
@@ -14975,7 +14959,7 @@
         <w:sz w:val="20"/>
         <w:szCs w:val="20"/>
       </w:rPr>
-      <w:t>Document Control</w:t>
+      <w:t>Workload Requirements and Architecture</w:t>
     </w:r>
     <w:r>
       <w:rPr>

</xml_diff>